<commit_message>
Ajout du CDC projet elles
</commit_message>
<xml_diff>
--- a/Projet Elec/Documentation/Cahier des charges - Elect.docx
+++ b/Projet Elec/Documentation/Cahier des charges - Elect.docx
@@ -40,7 +40,13 @@
         </w:numPr>
       </w:pPr>
       <w:r>
-        <w:t>Avoir plusieurs niveau de tension pour brancher différents type d’interrupteurs (9V, 12V, ..)</w:t>
+        <w:t>Avoir plusieurs niveau</w:t>
+      </w:r>
+      <w:r>
+        <w:t>x</w:t>
+      </w:r>
+      <w:r>
+        <w:t xml:space="preserve"> de tension pour brancher différents type d’interrupteurs (9V, 12V, ..)</w:t>
       </w:r>
     </w:p>
     <w:p/>
@@ -61,45 +67,101 @@
         <w:pStyle w:val="Heading1"/>
       </w:pPr>
       <w:r>
-        <w:t>Microcontrôleur</w:t>
+        <w:t>Sélection d’un id module modifiable par l’utilisateur</w:t>
       </w:r>
     </w:p>
     <w:p/>
     <w:p>
-      <w:r>
-        <w:t xml:space="preserve">Système avec au centre, un microcontrôleur. Quelle marque ? A </w:t>
-      </w:r>
-      <w:proofErr w:type="gramStart"/>
-      <w:r>
-        <w:t>voir ..</w:t>
-      </w:r>
-      <w:proofErr w:type="gramEnd"/>
+      <w:pPr>
+        <w:ind w:firstLine="720"/>
+      </w:pPr>
+      <w:r>
+        <w:t xml:space="preserve">On peut imaginer que l’utilisateur puisse gérer  l’ajout et suppression de(s) module(s). Ainsi il faut donc qu’il puisse choisir l’id du module pour l’envoi de la trame. </w:t>
+      </w:r>
     </w:p>
     <w:p>
       <w:pPr>
         <w:pStyle w:val="Heading1"/>
       </w:pPr>
       <w:r>
-        <w:t>Technologie sans fil</w:t>
+        <w:t>Communication sans fil</w:t>
       </w:r>
     </w:p>
     <w:p/>
     <w:p>
+      <w:pPr>
+        <w:ind w:firstLine="720"/>
+      </w:pPr>
+      <w:r>
+        <w:t xml:space="preserve">Pour l’instant, un module </w:t>
+      </w:r>
       <w:proofErr w:type="spellStart"/>
       <w:r>
-        <w:t>Xbee</w:t>
+        <w:t>xBee</w:t>
       </w:r>
       <w:proofErr w:type="spellEnd"/>
       <w:r>
-        <w:t xml:space="preserve"> ? </w:t>
+        <w:t xml:space="preserve"> est utilisé pour la communication sans fil couplé avec un </w:t>
       </w:r>
       <w:proofErr w:type="spellStart"/>
       <w:r>
-        <w:t>Wi-fi</w:t>
+        <w:t>shield</w:t>
       </w:r>
       <w:proofErr w:type="spellEnd"/>
       <w:r>
-        <w:t xml:space="preserve"> ? </w:t>
+        <w:t xml:space="preserve"> </w:t>
+      </w:r>
+      <w:proofErr w:type="spellStart"/>
+      <w:r>
+        <w:t>raspberry</w:t>
+      </w:r>
+      <w:proofErr w:type="spellEnd"/>
+      <w:r>
+        <w:t xml:space="preserve"> pi « Cooking Hacks » ainsi que leurs librairies.  Une autre technologie sans fil peut-être utilisée. </w:t>
+      </w:r>
+    </w:p>
+    <w:p>
+      <w:pPr>
+        <w:ind w:firstLine="720"/>
+      </w:pPr>
+      <w:r>
+        <w:t>Les principaux atouts doivent être :</w:t>
+      </w:r>
+    </w:p>
+    <w:p>
+      <w:pPr>
+        <w:pStyle w:val="ListParagraph"/>
+        <w:numPr>
+          <w:ilvl w:val="0"/>
+          <w:numId w:val="2"/>
+        </w:numPr>
+      </w:pPr>
+      <w:r>
+        <w:t>Faible consommation ou capable de mise en veille</w:t>
+      </w:r>
+    </w:p>
+    <w:p>
+      <w:pPr>
+        <w:pStyle w:val="ListParagraph"/>
+        <w:numPr>
+          <w:ilvl w:val="0"/>
+          <w:numId w:val="2"/>
+        </w:numPr>
+      </w:pPr>
+      <w:r>
+        <w:t>Bonne distance de communication</w:t>
+      </w:r>
+    </w:p>
+    <w:p>
+      <w:pPr>
+        <w:pStyle w:val="ListParagraph"/>
+        <w:numPr>
+          <w:ilvl w:val="0"/>
+          <w:numId w:val="2"/>
+        </w:numPr>
+      </w:pPr>
+      <w:r>
+        <w:t>Protocole de communication facile à mettre en place (UART par exemple).</w:t>
       </w:r>
     </w:p>
     <w:p>
@@ -107,7 +169,7 @@
         <w:pStyle w:val="Heading1"/>
       </w:pPr>
       <w:r>
-        <w:t>Capteur</w:t>
+        <w:t>Données météorologique</w:t>
       </w:r>
     </w:p>
     <w:p>
@@ -119,6 +181,12 @@
       </w:r>
     </w:p>
     <w:p>
+      <w:r>
+        <w:tab/>
+        <w:t xml:space="preserve">Retour de la valeur de l’humidité dans la base de donnée pour gérer l’arrosage « intelligent » dans l’application. </w:t>
+      </w:r>
+    </w:p>
+    <w:p>
       <w:pPr>
         <w:pStyle w:val="Heading2"/>
       </w:pPr>
@@ -126,6 +194,13 @@
         <w:t>Température</w:t>
       </w:r>
     </w:p>
+    <w:p/>
+    <w:p>
+      <w:r>
+        <w:tab/>
+        <w:t xml:space="preserve">Remontée de la température ambiante. </w:t>
+      </w:r>
+    </w:p>
     <w:p>
       <w:pPr>
         <w:pStyle w:val="Heading2"/>
@@ -135,42 +210,110 @@
       </w:r>
     </w:p>
     <w:p>
-      <w:pPr>
-        <w:pStyle w:val="Heading2"/>
-      </w:pPr>
-      <w:r>
-        <w:t>???</w:t>
-      </w:r>
-    </w:p>
-    <w:p>
-      <w:r>
-        <w:t xml:space="preserve">Peut être d’autre chose … Dans tous les cas, il faut au moins 3 ADC. </w:t>
+      <w:r>
+        <w:tab/>
+        <w:t xml:space="preserve">Remontée de la luminosité. </w:t>
+      </w:r>
+    </w:p>
+    <w:p>
+      <w:pPr>
+        <w:pStyle w:val="Heading1"/>
+      </w:pPr>
+      <w:r>
+        <w:br w:type="page"/>
+      </w:r>
+    </w:p>
+    <w:p>
+      <w:pPr>
+        <w:pStyle w:val="Heading1"/>
+      </w:pPr>
+      <w:r>
+        <w:lastRenderedPageBreak/>
+        <w:t>Protocole de communication</w:t>
       </w:r>
     </w:p>
     <w:p/>
     <w:p>
       <w:pPr>
-        <w:pStyle w:val="Heading1"/>
-      </w:pPr>
-      <w:r>
-        <w:t>Protocole de communication</w:t>
-      </w:r>
-    </w:p>
-    <w:p/>
-    <w:p>
-      <w:r>
-        <w:t xml:space="preserve">Comprendre les trames envoyées par le serveur et répondre « OK » lorsque la modification a été </w:t>
-      </w:r>
-      <w:proofErr w:type="gramStart"/>
-      <w:r>
-        <w:t>appliqué</w:t>
-      </w:r>
-      <w:proofErr w:type="gramEnd"/>
+        <w:ind w:firstLine="720"/>
+      </w:pPr>
+      <w:r>
+        <w:t xml:space="preserve">Comprendre les trames envoyées par le serveur et </w:t>
+      </w:r>
+      <w:r>
+        <w:t>envoyer la confirmation</w:t>
+      </w:r>
+      <w:r>
+        <w:t xml:space="preserve"> lorsque la modification a été appliqué</w:t>
+      </w:r>
+      <w:r>
+        <w:t>e</w:t>
+      </w:r>
       <w:r>
         <w:t>.</w:t>
       </w:r>
+    </w:p>
+    <w:p>
+      <w:pPr>
+        <w:ind w:firstLine="720"/>
+      </w:pPr>
+      <w:r>
+        <w:t>Message de ce genre :</w:t>
+      </w:r>
+    </w:p>
+    <w:p>
+      <w:pPr>
+        <w:ind w:firstLine="720"/>
+      </w:pPr>
       <w:bookmarkStart w:id="0" w:name="_GoBack"/>
       <w:bookmarkEnd w:id="0"/>
+    </w:p>
+    <w:p>
+      <w:pPr>
+        <w:ind w:firstLine="720"/>
+        <w:rPr>
+          <w:b/>
+        </w:rPr>
+      </w:pPr>
+      <w:r>
+        <w:tab/>
+      </w:r>
+      <w:r>
+        <w:rPr>
+          <w:b/>
+        </w:rPr>
+        <w:t>&lt;</w:t>
+      </w:r>
+      <w:proofErr w:type="spellStart"/>
+      <w:proofErr w:type="gramStart"/>
+      <w:r>
+        <w:rPr>
+          <w:b/>
+        </w:rPr>
+        <w:t>idModule</w:t>
+      </w:r>
+      <w:proofErr w:type="spellEnd"/>
+      <w:proofErr w:type="gramEnd"/>
+      <w:r>
+        <w:rPr>
+          <w:b/>
+        </w:rPr>
+        <w:t>&gt;_&lt;</w:t>
+      </w:r>
+      <w:proofErr w:type="spellStart"/>
+      <w:r>
+        <w:rPr>
+          <w:b/>
+        </w:rPr>
+        <w:t>idBroche</w:t>
+      </w:r>
+      <w:proofErr w:type="spellEnd"/>
+      <w:r>
+        <w:rPr>
+          <w:b/>
+        </w:rPr>
+        <w:t>&gt;_OK</w:t>
+      </w:r>
     </w:p>
     <w:sectPr>
       <w:pgSz w:w="11900" w:h="16840"/>
@@ -297,8 +440,124 @@
       </w:rPr>
     </w:lvl>
   </w:abstractNum>
+  <w:abstractNum w:abstractNumId="1">
+    <w:nsid w:val="472D3B14"/>
+    <w:multiLevelType w:val="hybridMultilevel"/>
+    <w:tmpl w:val="827672D8"/>
+    <w:lvl w:ilvl="0" w:tplc="04090001">
+      <w:start w:val="1"/>
+      <w:numFmt w:val="bullet"/>
+      <w:lvlText w:val=""/>
+      <w:lvlJc w:val="left"/>
+      <w:pPr>
+        <w:ind w:left="1440" w:hanging="360"/>
+      </w:pPr>
+      <w:rPr>
+        <w:rFonts w:ascii="Symbol" w:hAnsi="Symbol" w:hint="default"/>
+      </w:rPr>
+    </w:lvl>
+    <w:lvl w:ilvl="1" w:tplc="04090003" w:tentative="1">
+      <w:start w:val="1"/>
+      <w:numFmt w:val="bullet"/>
+      <w:lvlText w:val="o"/>
+      <w:lvlJc w:val="left"/>
+      <w:pPr>
+        <w:ind w:left="2160" w:hanging="360"/>
+      </w:pPr>
+      <w:rPr>
+        <w:rFonts w:ascii="Courier New" w:hAnsi="Courier New" w:hint="default"/>
+      </w:rPr>
+    </w:lvl>
+    <w:lvl w:ilvl="2" w:tplc="04090005" w:tentative="1">
+      <w:start w:val="1"/>
+      <w:numFmt w:val="bullet"/>
+      <w:lvlText w:val=""/>
+      <w:lvlJc w:val="left"/>
+      <w:pPr>
+        <w:ind w:left="2880" w:hanging="360"/>
+      </w:pPr>
+      <w:rPr>
+        <w:rFonts w:ascii="Wingdings" w:hAnsi="Wingdings" w:hint="default"/>
+      </w:rPr>
+    </w:lvl>
+    <w:lvl w:ilvl="3" w:tplc="04090001" w:tentative="1">
+      <w:start w:val="1"/>
+      <w:numFmt w:val="bullet"/>
+      <w:lvlText w:val=""/>
+      <w:lvlJc w:val="left"/>
+      <w:pPr>
+        <w:ind w:left="3600" w:hanging="360"/>
+      </w:pPr>
+      <w:rPr>
+        <w:rFonts w:ascii="Symbol" w:hAnsi="Symbol" w:hint="default"/>
+      </w:rPr>
+    </w:lvl>
+    <w:lvl w:ilvl="4" w:tplc="04090003" w:tentative="1">
+      <w:start w:val="1"/>
+      <w:numFmt w:val="bullet"/>
+      <w:lvlText w:val="o"/>
+      <w:lvlJc w:val="left"/>
+      <w:pPr>
+        <w:ind w:left="4320" w:hanging="360"/>
+      </w:pPr>
+      <w:rPr>
+        <w:rFonts w:ascii="Courier New" w:hAnsi="Courier New" w:hint="default"/>
+      </w:rPr>
+    </w:lvl>
+    <w:lvl w:ilvl="5" w:tplc="04090005" w:tentative="1">
+      <w:start w:val="1"/>
+      <w:numFmt w:val="bullet"/>
+      <w:lvlText w:val=""/>
+      <w:lvlJc w:val="left"/>
+      <w:pPr>
+        <w:ind w:left="5040" w:hanging="360"/>
+      </w:pPr>
+      <w:rPr>
+        <w:rFonts w:ascii="Wingdings" w:hAnsi="Wingdings" w:hint="default"/>
+      </w:rPr>
+    </w:lvl>
+    <w:lvl w:ilvl="6" w:tplc="04090001" w:tentative="1">
+      <w:start w:val="1"/>
+      <w:numFmt w:val="bullet"/>
+      <w:lvlText w:val=""/>
+      <w:lvlJc w:val="left"/>
+      <w:pPr>
+        <w:ind w:left="5760" w:hanging="360"/>
+      </w:pPr>
+      <w:rPr>
+        <w:rFonts w:ascii="Symbol" w:hAnsi="Symbol" w:hint="default"/>
+      </w:rPr>
+    </w:lvl>
+    <w:lvl w:ilvl="7" w:tplc="04090003" w:tentative="1">
+      <w:start w:val="1"/>
+      <w:numFmt w:val="bullet"/>
+      <w:lvlText w:val="o"/>
+      <w:lvlJc w:val="left"/>
+      <w:pPr>
+        <w:ind w:left="6480" w:hanging="360"/>
+      </w:pPr>
+      <w:rPr>
+        <w:rFonts w:ascii="Courier New" w:hAnsi="Courier New" w:hint="default"/>
+      </w:rPr>
+    </w:lvl>
+    <w:lvl w:ilvl="8" w:tplc="04090005" w:tentative="1">
+      <w:start w:val="1"/>
+      <w:numFmt w:val="bullet"/>
+      <w:lvlText w:val=""/>
+      <w:lvlJc w:val="left"/>
+      <w:pPr>
+        <w:ind w:left="7200" w:hanging="360"/>
+      </w:pPr>
+      <w:rPr>
+        <w:rFonts w:ascii="Wingdings" w:hAnsi="Wingdings" w:hint="default"/>
+      </w:rPr>
+    </w:lvl>
+  </w:abstractNum>
   <w:num w:numId="1">
     <w:abstractNumId w:val="0"/>
+  </w:num>
+  <w:num w:numId="2">
+    <w:abstractNumId w:val="1"/>
   </w:num>
 </w:numbering>
 </file>
@@ -1247,4 +1506,16 @@
   </a:objectDefaults>
   <a:extraClrSchemeLst/>
 </a:theme>
+</file>
+
+<file path=customXml/item1.xml><?xml version="1.0" encoding="utf-8"?>
+<b:Sources xmlns:b="http://schemas.openxmlformats.org/officeDocument/2006/bibliography" xmlns="http://schemas.openxmlformats.org/officeDocument/2006/bibliography" SelectedStyle="/APA.XSL" StyleName="APA"/>
+</file>
+
+<file path=customXml/itemProps1.xml><?xml version="1.0" encoding="utf-8"?>
+<ds:datastoreItem xmlns:ds="http://schemas.openxmlformats.org/officeDocument/2006/customXml" ds:itemID="{F05FA704-BE23-3745-A95D-BB595BDA9CBB}">
+  <ds:schemaRefs>
+    <ds:schemaRef ds:uri="http://schemas.openxmlformats.org/officeDocument/2006/bibliography"/>
+  </ds:schemaRefs>
+</ds:datastoreItem>
 </file>
</xml_diff>